<commit_message>
Final Milestone #4 commit
</commit_message>
<xml_diff>
--- a/Milestones/Milestone 4/Milestone#4 Writeup.docx
+++ b/Milestones/Milestone 4/Milestone#4 Writeup.docx
@@ -69,6 +69,39 @@
       </w:r>
     </w:p>
     <w:p/>
+    <w:p>
+      <w:r>
+        <w:t>Database Generation SQL Link</w:t>
+      </w:r>
+    </w:p>
+    <w:p/>
+    <w:p>
+      <w:hyperlink r:id="rId5" w:history="1">
+        <w:r>
+          <w:rPr>
+            <w:rStyle w:val="Hyperlink"/>
+          </w:rPr>
+          <w:t>https://github.com/MichaelWegnerCU/Icarus_Project/blob/master/Milestones/Milestone%204/Database%20Generation.sql</w:t>
+        </w:r>
+      </w:hyperlink>
+    </w:p>
+    <w:p/>
+    <w:p>
+      <w:r>
+        <w:t>Example Insert Queries Link</w:t>
+      </w:r>
+    </w:p>
+    <w:p/>
+    <w:p>
+      <w:hyperlink r:id="rId6" w:history="1">
+        <w:r>
+          <w:rPr>
+            <w:rStyle w:val="Hyperlink"/>
+          </w:rPr>
+          <w:t>https://github.com/MichaelWegnerCU/Icarus_Project/blob/master/Milestones/Milestone%204/InsertQueries.sql</w:t>
+        </w:r>
+      </w:hyperlink>
+    </w:p>
     <w:p>
       <w:bookmarkStart w:id="0" w:name="_GoBack"/>
       <w:bookmarkEnd w:id="0"/>
@@ -511,6 +544,17 @@
     <w:semiHidden/>
     <w:unhideWhenUsed/>
   </w:style>
+  <w:style w:type="character" w:styleId="Hyperlink">
+    <w:name w:val="Hyperlink"/>
+    <w:basedOn w:val="DefaultParagraphFont"/>
+    <w:uiPriority w:val="99"/>
+    <w:unhideWhenUsed/>
+    <w:rsid w:val="00C256FC"/>
+    <w:rPr>
+      <w:color w:val="0563C1" w:themeColor="hyperlink"/>
+      <w:u w:val="single"/>
+    </w:rPr>
+  </w:style>
 </w:styles>
 </file>
 

</xml_diff>